<commit_message>
RH now mentions where it is looking for scripts and what type of script it is looking for (issue 14). Also removed the double error reporting on exceptions.
</commit_message>
<xml_diff>
--- a/docs/GettingStarted.docx
+++ b/docs/GettingStarted.docx
@@ -2938,7 +2938,7 @@
         <w:rPr>
           <w:highlight w:val="lightGray"/>
         </w:rPr>
-        <w:t>Running 0001_CreateTables.sql on (local) - TestRoundhousE.</w:t>
+        <w:t>Looking for Update scripts in "C:\CODE\roundhouse\code_drop\deployment\..\db\TestRoundhousE\up". These should be one time only scripts.</w:t>
       </w:r>
     </w:p>
     <w:p>
@@ -2953,7 +2953,7 @@
         <w:rPr>
           <w:highlight w:val="lightGray"/>
         </w:rPr>
-        <w:t>Running 0002_ChangeTable.sql on (local) - TestRoundhousE.</w:t>
+        <w:t>Running 0001_CreateTables.sql on (local) - TestRoundhousE.</w:t>
       </w:r>
     </w:p>
     <w:p>
@@ -2968,7 +2968,7 @@
         <w:rPr>
           <w:highlight w:val="lightGray"/>
         </w:rPr>
-        <w:t>Running ufn_GetDate.sql on (local) - TestRoundhousE.</w:t>
+        <w:t>Running 0002_ChangeTable.sql on (local) - TestRoundhousE.</w:t>
       </w:r>
     </w:p>
     <w:p>
@@ -2983,7 +2983,7 @@
         <w:rPr>
           <w:highlight w:val="lightGray"/>
         </w:rPr>
-        <w:t>Running vw_Dude.sql on (local) - TestRoundhousE.</w:t>
+        <w:t>Looking for Run First After Update scripts in "C:\CODE\roundhouse\code_drop\deployment\..\db\TestRoundhousE\runFirstAfterUp".</w:t>
       </w:r>
     </w:p>
     <w:p>
@@ -2998,7 +2998,7 @@
         <w:rPr>
           <w:highlight w:val="lightGray"/>
         </w:rPr>
-        <w:t>Running usp_GetDate.sql on (local) - TestRoundhousE.</w:t>
+        <w:t>Looking for Function scripts in "C:\CODE\roundhouse\code_drop\deployment\..\db\TestRoundhousE\functions".</w:t>
       </w:r>
     </w:p>
     <w:p>
@@ -3013,7 +3013,7 @@
         <w:rPr>
           <w:highlight w:val="lightGray"/>
         </w:rPr>
-        <w:t>Running usp_SelectTimmy.sql on (local) - TestRoundhousE.</w:t>
+        <w:t>Running ufn_GetDate.sql on (local) - TestRoundhousE.</w:t>
       </w:r>
     </w:p>
     <w:p>
@@ -3024,10 +3024,11 @@
           <w:highlight w:val="lightGray"/>
         </w:rPr>
       </w:pPr>
-    </w:p>
-    <w:p>
-      <w:r>
-        <w:t>RH then looks through the scripts folders and executes scripts.</w:t>
+      <w:r>
+        <w:rPr>
+          <w:highlight w:val="lightGray"/>
+        </w:rPr>
+        <w:t>Looking for View scripts in "C:\CODE\roundhouse\code_drop\deployment\..\db\TestRoundhousE\views".</w:t>
       </w:r>
     </w:p>
     <w:p>
@@ -3038,6 +3039,12 @@
           <w:highlight w:val="lightGray"/>
         </w:rPr>
       </w:pPr>
+      <w:r>
+        <w:rPr>
+          <w:highlight w:val="lightGray"/>
+        </w:rPr>
+        <w:t>Running vw_Dude.sql on (local) - TestRoundhousE.</w:t>
+      </w:r>
     </w:p>
     <w:p>
       <w:pPr>
@@ -3051,7 +3058,7 @@
         <w:rPr>
           <w:highlight w:val="lightGray"/>
         </w:rPr>
-        <w:t>LOCAL.GrantRobDataReaderDataWriterPermissions.ENV.sql is an environment file. We are in the LOCAL environment. This will run based on this check.</w:t>
+        <w:t>Looking for Stored Procedure scripts in "C:\CODE\roundhouse\code_drop\deployment\..\db\TestRoundhousE\sprocs".</w:t>
       </w:r>
     </w:p>
     <w:p>
@@ -3066,7 +3073,7 @@
         <w:rPr>
           <w:highlight w:val="lightGray"/>
         </w:rPr>
-        <w:t>Running LOCAL.GrantRobDataReaderDataWriterPermissions.ENV.sql on (local) - TestRoundhousE.</w:t>
+        <w:t>Running usp_GetDate.sql on (local) - TestRoundhousE.</w:t>
       </w:r>
     </w:p>
     <w:p>
@@ -3081,7 +3088,7 @@
         <w:rPr>
           <w:highlight w:val="lightGray"/>
         </w:rPr>
-        <w:t>TEST.GrantRobDataReaderDataWriterPermissions.ENV.sql is an environment file. We are in the LOCAL environment. This will NOT run based on this check.</w:t>
+        <w:t>Running usp_SelectTimmy.sql on (local) - TestRoundhousE.</w:t>
       </w:r>
     </w:p>
     <w:p>
@@ -3092,91 +3099,22 @@
           <w:highlight w:val="lightGray"/>
         </w:rPr>
       </w:pPr>
-      <w:r>
-        <w:rPr>
-          <w:highlight w:val="lightGray"/>
-        </w:rPr>
-        <w:t>Skipped TEST.GrantRobDataReaderDataWriterPermissions.ENV.sql - No changes were found to run.</w:t>
+    </w:p>
+    <w:p>
+      <w:r>
+        <w:t>RH then looks through the scripts folders and executes scripts.</w:t>
       </w:r>
     </w:p>
     <w:p>
       <w:pPr>
         <w:pStyle w:val="NoSpacing"/>
         <w:ind w:left="720"/>
+      </w:pPr>
+      <w:r>
         <w:rPr>
           <w:highlight w:val="lightGray"/>
         </w:rPr>
-      </w:pPr>
-    </w:p>
-    <w:p>
-      <w:r>
-        <w:t>This is pretty interesting.</w:t>
-      </w:r>
-      <w:r>
-        <w:t xml:space="preserve"> We have a set of permissions scripts here. One called LOCAL.</w:t>
-      </w:r>
-      <w:r>
-        <w:rPr>
-          <w:i/>
-        </w:rPr>
-        <w:t>something</w:t>
-      </w:r>
-      <w:r>
-        <w:t>.ENV.sql and another called TEST.</w:t>
-      </w:r>
-      <w:r>
-        <w:rPr>
-          <w:i/>
-        </w:rPr>
-        <w:t>something</w:t>
-      </w:r>
-      <w:r>
-        <w:t>.ENV.sql. Only one of these runs based on the environment we are in. Yes, RH is environment aware (as long as you provide it in the configuration). If you take a look at these scripts again, one is called LOCAL.</w:t>
-      </w:r>
-      <w:r>
-        <w:rPr>
-          <w:i/>
-        </w:rPr>
-        <w:t>something</w:t>
-      </w:r>
-      <w:r>
-        <w:t>.ENV.sql and the other is called TEST.</w:t>
-      </w:r>
-      <w:r>
-        <w:rPr>
-          <w:i/>
-        </w:rPr>
-        <w:t>something</w:t>
-      </w:r>
-      <w:r>
-        <w:t>.ENV.sql. It’s the “</w:t>
-      </w:r>
-      <w:r>
-        <w:rPr>
-          <w:b/>
-        </w:rPr>
-        <w:t>.ENV.</w:t>
-      </w:r>
-      <w:r>
-        <w:rPr>
-          <w:b/>
-        </w:rPr>
-        <w:t>”</w:t>
-      </w:r>
-      <w:r>
-        <w:t xml:space="preserve"> that</w:t>
-      </w:r>
-      <w:r>
-        <w:t xml:space="preserve"> tells RH that it is an environment file.</w:t>
-      </w:r>
-      <w:r>
-        <w:t xml:space="preserve"> Now RH starts looking for a matc</w:t>
-      </w:r>
-      <w:r>
-        <w:t>h in the name of the file to the environment it is in.</w:t>
-      </w:r>
-      <w:r>
-        <w:t xml:space="preserve"> </w:t>
+        <w:t>Looking for Permission scripts in "C:\CODE\roundhouse\code_drop\deployment\..\db\TestRoundhousE\permissions".</w:t>
       </w:r>
     </w:p>
     <w:p>
@@ -3187,16 +3125,160 @@
           <w:highlight w:val="lightGray"/>
         </w:rPr>
       </w:pPr>
+      <w:r>
+        <w:rPr>
+          <w:highlight w:val="lightGray"/>
+        </w:rPr>
+        <w:t>LOCAL.GrantRobDataReaderDataWriterPermissions.ENV.sql is an environment file. We are in the LOCAL environment. This will run based on this check.</w:t>
+      </w:r>
     </w:p>
     <w:p>
       <w:pPr>
         <w:pStyle w:val="NoSpacing"/>
         <w:ind w:left="720"/>
-      </w:pPr>
-      <w:r>
         <w:rPr>
           <w:highlight w:val="lightGray"/>
         </w:rPr>
+      </w:pPr>
+      <w:r>
+        <w:rPr>
+          <w:highlight w:val="lightGray"/>
+        </w:rPr>
+        <w:t>Running LOCAL.GrantRobDataReaderDataWriterPermissions.ENV.sql on (local) - TestRoundhousE.</w:t>
+      </w:r>
+    </w:p>
+    <w:p>
+      <w:pPr>
+        <w:pStyle w:val="NoSpacing"/>
+        <w:ind w:left="720"/>
+        <w:rPr>
+          <w:highlight w:val="lightGray"/>
+        </w:rPr>
+      </w:pPr>
+      <w:r>
+        <w:rPr>
+          <w:highlight w:val="lightGray"/>
+        </w:rPr>
+        <w:t>TEST.GrantRobDataReaderDataWriterPermissions.ENV.sql is an environment file. We are in the LOCAL environment. This will NOT run based on this check.</w:t>
+      </w:r>
+    </w:p>
+    <w:p>
+      <w:pPr>
+        <w:pStyle w:val="NoSpacing"/>
+        <w:ind w:left="720"/>
+        <w:rPr>
+          <w:highlight w:val="lightGray"/>
+        </w:rPr>
+      </w:pPr>
+      <w:r>
+        <w:rPr>
+          <w:highlight w:val="lightGray"/>
+        </w:rPr>
+        <w:t>Skipped TEST.GrantRobDataReaderDataWriterPermissions.ENV.sql - No changes were found to run.</w:t>
+      </w:r>
+    </w:p>
+    <w:p>
+      <w:pPr>
+        <w:pStyle w:val="NoSpacing"/>
+        <w:ind w:left="720"/>
+        <w:rPr>
+          <w:highlight w:val="lightGray"/>
+        </w:rPr>
+      </w:pPr>
+    </w:p>
+    <w:p>
+      <w:r>
+        <w:t>This is pretty interesting.</w:t>
+      </w:r>
+      <w:r>
+        <w:t xml:space="preserve"> We have a set of permissions scripts here. One called LOCAL.</w:t>
+      </w:r>
+      <w:r>
+        <w:rPr>
+          <w:i/>
+        </w:rPr>
+        <w:t>something</w:t>
+      </w:r>
+      <w:r>
+        <w:t>.ENV.sql and another called TEST.</w:t>
+      </w:r>
+      <w:r>
+        <w:rPr>
+          <w:i/>
+        </w:rPr>
+        <w:t>something</w:t>
+      </w:r>
+      <w:r>
+        <w:t xml:space="preserve">.ENV.sql. Only one of these runs based on the environment we are in. Yes, RH is environment aware (as long as you provide it in the </w:t>
+      </w:r>
+      <w:r>
+        <w:lastRenderedPageBreak/>
+        <w:t>configuration). If you take a look at these scripts again, one is called LOCAL.</w:t>
+      </w:r>
+      <w:r>
+        <w:rPr>
+          <w:i/>
+        </w:rPr>
+        <w:t>something</w:t>
+      </w:r>
+      <w:r>
+        <w:t>.ENV.sql and the other is called TEST.</w:t>
+      </w:r>
+      <w:r>
+        <w:rPr>
+          <w:i/>
+        </w:rPr>
+        <w:t>something</w:t>
+      </w:r>
+      <w:r>
+        <w:t>.ENV.sql. It’s the “</w:t>
+      </w:r>
+      <w:r>
+        <w:rPr>
+          <w:b/>
+        </w:rPr>
+        <w:t>.ENV.</w:t>
+      </w:r>
+      <w:r>
+        <w:rPr>
+          <w:b/>
+        </w:rPr>
+        <w:t>”</w:t>
+      </w:r>
+      <w:r>
+        <w:t xml:space="preserve"> that</w:t>
+      </w:r>
+      <w:r>
+        <w:t xml:space="preserve"> tells RH that it is an environment file.</w:t>
+      </w:r>
+      <w:r>
+        <w:t xml:space="preserve"> Now RH starts looking for a matc</w:t>
+      </w:r>
+      <w:r>
+        <w:t>h in the name of the file to the environment it is in.</w:t>
+      </w:r>
+      <w:r>
+        <w:t xml:space="preserve"> </w:t>
+      </w:r>
+    </w:p>
+    <w:p>
+      <w:pPr>
+        <w:pStyle w:val="NoSpacing"/>
+        <w:ind w:left="720"/>
+        <w:rPr>
+          <w:highlight w:val="lightGray"/>
+        </w:rPr>
+      </w:pPr>
+    </w:p>
+    <w:p>
+      <w:pPr>
+        <w:pStyle w:val="NoSpacing"/>
+        <w:ind w:left="720"/>
+      </w:pPr>
+      <w:r>
+        <w:rPr>
+          <w:highlight w:val="lightGray"/>
+        </w:rPr>
         <w:t>RoundhousE has kicked your database (TestRoundhousE)! You are now at version 0.2.0.104. All changes and backups can be found at "C:\ProgramData\RoundhousE\TestRoundhousE\(local)\20100120_071406_7701".</w:t>
       </w:r>
     </w:p>
@@ -3215,7 +3297,6 @@
       </w:pPr>
       <w:bookmarkStart w:id="10" w:name="_Toc251737066"/>
       <w:r>
-        <w:lastRenderedPageBreak/>
         <w:t>R</w:t>
       </w:r>
       <w:r>
@@ -3232,7 +3313,49 @@
         <w:ind w:left="0"/>
       </w:pPr>
       <w:r>
-        <w:t xml:space="preserve">Below is the output folder and some familiarization. </w:t>
+        <w:t xml:space="preserve">Below </w:t>
+      </w:r>
+      <w:r>
+        <w:t>is</w:t>
+      </w:r>
+      <w:r>
+        <w:t xml:space="preserve"> the output folder.</w:t>
+      </w:r>
+      <w:r>
+        <w:t xml:space="preserve"> The structure of the output folder is </w:t>
+      </w:r>
+      <w:r>
+        <w:rPr>
+          <w:i/>
+        </w:rPr>
+        <w:t>databasename</w:t>
+      </w:r>
+      <w:r>
+        <w:t>\</w:t>
+      </w:r>
+      <w:r>
+        <w:rPr>
+          <w:i/>
+        </w:rPr>
+        <w:t>server</w:t>
+      </w:r>
+      <w:r>
+        <w:rPr>
+          <w:i/>
+        </w:rPr>
+        <w:t>\</w:t>
+      </w:r>
+      <w:r>
+        <w:rPr>
+          <w:i/>
+        </w:rPr>
+        <w:t>yyyyMMdd_HHmmss_ffff</w:t>
+      </w:r>
+      <w:r>
+        <w:t xml:space="preserve">. </w:t>
+      </w:r>
+      <w:r>
+        <w:t xml:space="preserve"> </w:t>
       </w:r>
     </w:p>
     <w:p>
@@ -3301,6 +3424,18 @@
       <w:pPr>
         <w:pStyle w:val="Heading2"/>
       </w:pPr>
+      <w:r>
+        <w:t xml:space="preserve">Database </w:t>
+      </w:r>
+      <w:r>
+        <w:t>Look</w:t>
+      </w:r>
+    </w:p>
+    <w:p/>
+    <w:p>
+      <w:pPr>
+        <w:pStyle w:val="Heading2"/>
+      </w:pPr>
       <w:bookmarkStart w:id="11" w:name="_Toc251737067"/>
       <w:r>
         <w:t>Play It Again Sam</w:t>
@@ -3313,7 +3448,16 @@
         <w:ind w:left="0"/>
       </w:pPr>
       <w:r>
-        <w:t>Okay, so now you’re starting to see some of the power. Now run the sample again. Some migrations tools fall down right here.</w:t>
+        <w:t>S</w:t>
+      </w:r>
+      <w:r>
+        <w:t xml:space="preserve">o now </w:t>
+      </w:r>
+      <w:r>
+        <w:t>you’re starting to see some of the abilities of RH</w:t>
+      </w:r>
+      <w:r>
+        <w:t>. Now run the sample again. Some migrations tools fall down right here.</w:t>
       </w:r>
     </w:p>
     <w:p>
@@ -3354,6 +3498,7 @@
         <w:rPr>
           <w:noProof/>
         </w:rPr>
+        <w:lastRenderedPageBreak/>
         <w:drawing>
           <wp:inline distT="0" distB="0" distL="0" distR="0">
             <wp:extent cx="1247775" cy="1047750"/>
@@ -3433,7 +3578,6 @@
         <w:rPr>
           <w:noProof/>
         </w:rPr>
-        <w:lastRenderedPageBreak/>
         <w:drawing>
           <wp:inline distT="0" distB="0" distL="0" distR="0">
             <wp:extent cx="2047875" cy="3371850"/>
@@ -4158,6 +4302,7 @@
           <w:szCs w:val="24"/>
           <w:highlight w:val="black"/>
         </w:rPr>
+        <w:lastRenderedPageBreak/>
         <w:t>&lt;/</w:t>
       </w:r>
       <w:r>
@@ -4919,7 +5064,6 @@
       </w:pPr>
       <w:bookmarkStart w:id="13" w:name="_Toc251737069"/>
       <w:r>
-        <w:lastRenderedPageBreak/>
         <w:t>How To Structure Your Database Scripts</w:t>
       </w:r>
       <w:bookmarkEnd w:id="13"/>
@@ -5071,7 +5215,7 @@
         <w:b/>
         <w:noProof/>
       </w:rPr>
-      <w:t>2</w:t>
+      <w:t>7</w:t>
     </w:r>
     <w:r>
       <w:rPr>
@@ -8248,7 +8392,6 @@
   <w:style w:type="character" w:default="1" w:styleId="DefaultParagraphFont">
     <w:name w:val="Default Paragraph Font"/>
     <w:uiPriority w:val="1"/>
-    <w:semiHidden/>
     <w:unhideWhenUsed/>
   </w:style>
   <w:style w:type="table" w:default="1" w:styleId="TableNormal">
@@ -8947,7 +9090,7 @@
 </file>
 
 <file path=customXml/itemProps1.xml><?xml version="1.0" encoding="utf-8"?>
-<ds:datastoreItem xmlns:ds="http://schemas.openxmlformats.org/officeDocument/2006/customXml" ds:itemID="{67A9B410-B996-4CF9-9255-C131FA0A1649}">
+<ds:datastoreItem xmlns:ds="http://schemas.openxmlformats.org/officeDocument/2006/customXml" ds:itemID="{01C9A093-1167-4F41-AEF2-52DCB917BCA3}">
   <ds:schemaRefs>
     <ds:schemaRef ds:uri="http://schemas.openxmlformats.org/officeDocument/2006/bibliography"/>
   </ds:schemaRefs>

</xml_diff>